<commit_message>
Update C4 level 3
</commit_message>
<xml_diff>
--- a/Reports/Lab3.docx
+++ b/Reports/Lab3.docx
@@ -1443,7 +1443,7 @@
           <w:szCs w:val="28"/>
           <w:bdr w:val="none" w:sz="0" w:space="0" w:color="auto" w:frame="1"/>
         </w:rPr>
-        <w:t>C4</w:t>
+        <w:t>C</w:t>
       </w:r>
       <w:r>
         <w:rPr>
@@ -1452,6 +1452,17 @@
           <w:color w:val="000000"/>
           <w:szCs w:val="28"/>
           <w:bdr w:val="none" w:sz="0" w:space="0" w:color="auto" w:frame="1"/>
+          <w:lang w:val="ru-RU"/>
+        </w:rPr>
+        <w:t>4</w:t>
+      </w:r>
+      <w:r>
+        <w:rPr>
+          <w:rFonts w:eastAsiaTheme="minorHAnsi"/>
+          <w:b/>
+          <w:color w:val="000000"/>
+          <w:szCs w:val="28"/>
+          <w:bdr w:val="none" w:sz="0" w:space="0" w:color="auto" w:frame="1"/>
           <w:lang w:val="uk-UA"/>
         </w:rPr>
         <w:t xml:space="preserve"> </w:t>
@@ -1474,6 +1485,7 @@
           <w:color w:val="000000"/>
           <w:szCs w:val="28"/>
           <w:bdr w:val="none" w:sz="0" w:space="0" w:color="auto" w:frame="1"/>
+          <w:lang w:val="ru-RU"/>
         </w:rPr>
         <w:t xml:space="preserve"> </w:t>
       </w:r>
@@ -1505,17 +1517,16 @@
         <w:rPr>
           <w:rFonts w:eastAsiaTheme="minorHAnsi"/>
           <w:bCs/>
-          <w:noProof/>
-          <w:color w:val="000000"/>
-          <w:szCs w:val="28"/>
-          <w:bdr w:val="none" w:sz="0" w:space="0" w:color="auto"/>
-          <w:lang w:val="uk-UA" w:eastAsia="uk-UA"/>
+          <w:color w:val="000000"/>
+          <w:szCs w:val="28"/>
+          <w:bdr w:val="none" w:sz="0" w:space="0" w:color="auto"/>
+          <w:lang w:val="uk-UA"/>
         </w:rPr>
         <w:drawing>
-          <wp:inline distT="0" distB="0" distL="0" distR="0" wp14:anchorId="2D298B9C" wp14:editId="747AC1F3">
-            <wp:extent cx="5353050" cy="3617727"/>
-            <wp:effectExtent l="0" t="0" r="0" b="1905"/>
-            <wp:docPr id="7" name="Рисунок 7"/>
+          <wp:inline distT="0" distB="0" distL="0" distR="0" wp14:anchorId="7D347336" wp14:editId="34C78C50">
+            <wp:extent cx="5731510" cy="3098165"/>
+            <wp:effectExtent l="0" t="0" r="2540" b="6985"/>
+            <wp:docPr id="3" name="Рисунок 3"/>
             <wp:cNvGraphicFramePr>
               <a:graphicFrameLocks xmlns:a="http://schemas.openxmlformats.org/drawingml/2006/main" noChangeAspect="1"/>
             </wp:cNvGraphicFramePr>
@@ -1535,7 +1546,7 @@
                   <pic:spPr>
                     <a:xfrm>
                       <a:off x="0" y="0"/>
-                      <a:ext cx="5354840" cy="3618937"/>
+                      <a:ext cx="5731510" cy="3098165"/>
                     </a:xfrm>
                     <a:prstGeom prst="rect">
                       <a:avLst/>
@@ -1547,6 +1558,8 @@
           </wp:inline>
         </w:drawing>
       </w:r>
+      <w:bookmarkStart w:id="0" w:name="_GoBack"/>
+      <w:bookmarkEnd w:id="0"/>
     </w:p>
     <w:p>
       <w:pPr>
@@ -1597,10 +1610,11 @@
         <w:rPr>
           <w:rFonts w:eastAsiaTheme="minorHAnsi"/>
           <w:b/>
-          <w:color w:val="000000"/>
-          <w:szCs w:val="28"/>
-          <w:bdr w:val="none" w:sz="0" w:space="0" w:color="auto"/>
-          <w:lang w:val="uk-UA"/>
+          <w:noProof/>
+          <w:color w:val="000000"/>
+          <w:szCs w:val="28"/>
+          <w:bdr w:val="none" w:sz="0" w:space="0" w:color="auto"/>
+          <w:lang w:val="uk-UA" w:eastAsia="uk-UA"/>
         </w:rPr>
         <w:drawing>
           <wp:inline distT="0" distB="0" distL="0" distR="0" wp14:anchorId="00F1D304" wp14:editId="5B087C4F">
@@ -1638,8 +1652,6 @@
           </wp:inline>
         </w:drawing>
       </w:r>
-      <w:bookmarkStart w:id="0" w:name="_GoBack"/>
-      <w:bookmarkEnd w:id="0"/>
     </w:p>
     <w:p>
       <w:pPr>

</xml_diff>